<commit_message>
Fixed typo found by Jade
</commit_message>
<xml_diff>
--- a/Course_Notes/Chapter_03-Dominance.docx
+++ b/Course_Notes/Chapter_03-Dominance.docx
@@ -2,7 +2,7 @@
 <file path=word/document.xml><?xml version="1.0" encoding="utf-8"?>
 <w:document xmlns:w="http://schemas.openxmlformats.org/wordprocessingml/2006/main" xmlns:m="http://schemas.openxmlformats.org/officeDocument/2006/math" xmlns:r="http://schemas.openxmlformats.org/officeDocument/2006/relationships" xmlns:o="urn:schemas-microsoft-com:office:office" xmlns:v="urn:schemas-microsoft-com:vml" xmlns:w10="urn:schemas-microsoft-com:office:word" xmlns:a="http://schemas.openxmlformats.org/drawingml/2006/main" xmlns:pic="http://schemas.openxmlformats.org/drawingml/2006/picture" xmlns:wp="http://schemas.openxmlformats.org/drawingml/2006/wordprocessingDrawing">
   <w:body>
-    <w:bookmarkStart w:id="21" w:name="or-3-chapter-3---dominance"/>
+    <w:bookmarkStart w:id="or-3-chapter-3---dominance" w:name="or-3-chapter-3---dominance"/>
     <w:p>
       <w:pPr>
         <w:pStyle w:val="Heading1"/>
@@ -11,8 +11,8 @@
         <w:t xml:space="preserve">OR 3: Chapter 3 - Dominance</w:t>
       </w:r>
     </w:p>
-    <w:bookmarkEnd w:id="21"/>
-    <w:bookmarkStart w:id="22" w:name="recap"/>
+    <w:bookmarkEnd w:id="or-3-chapter-3---dominance"/>
+    <w:bookmarkStart w:id="recap" w:name="recap"/>
     <w:p>
       <w:pPr>
         <w:pStyle w:val="Heading2"/>
@@ -21,7 +21,7 @@
         <w:t xml:space="preserve">Recap</w:t>
       </w:r>
     </w:p>
-    <w:bookmarkEnd w:id="22"/>
+    <w:bookmarkEnd w:id="recap"/>
     <w:p>
       <w:r>
         <w:t xml:space="preserve">In the</w:t>
@@ -29,10 +29,10 @@
       <w:r>
         <w:t xml:space="preserve"> </w:t>
       </w:r>
-      <w:hyperlink r:id="rId23">
+      <w:hyperlink r:id="link0">
         <w:r>
           <w:rPr>
-            <w:rStyle w:val="Link"/>
+            <w:rStyle w:val="Hyperlink"/>
           </w:rPr>
           <w:t xml:space="preserve">previous lecture</w:t>
         </w:r>
@@ -71,7 +71,7 @@
         <w:t xml:space="preserve">We spent some time talking about predicting rational behaviour in the above games but we will now look a particular tool in a formal way.</w:t>
       </w:r>
     </w:p>
-    <w:bookmarkStart w:id="24" w:name="dominant-strategies"/>
+    <w:bookmarkStart w:id="dominant-strategies" w:name="dominant-strategies"/>
     <w:p>
       <w:pPr>
         <w:pStyle w:val="Heading2"/>
@@ -80,13 +80,13 @@
         <w:t xml:space="preserve">Dominant strategies</w:t>
       </w:r>
     </w:p>
-    <w:bookmarkEnd w:id="24"/>
+    <w:bookmarkEnd w:id="dominant-strategies"/>
     <w:p>
       <w:r>
         <w:t xml:space="preserve">In certain games it is evident that certain strategies should never be used by a rational player. To formalise this we need a couple of definitions.</w:t>
       </w:r>
     </w:p>
-    <w:bookmarkStart w:id="25" w:name="definition-of-an-incomplete-strategy-profile"/>
+    <w:bookmarkStart w:id="definition-of-an-incomplete-strategy-profile" w:name="definition-of-an-incomplete-strategy-profile"/>
     <w:p>
       <w:pPr>
         <w:pStyle w:val="Heading3"/>
@@ -95,7 +95,7 @@
         <w:t xml:space="preserve">Definition of an incomplete strategy profile</w:t>
       </w:r>
     </w:p>
-    <w:bookmarkEnd w:id="25"/>
+    <w:bookmarkEnd w:id="definition-of-an-incomplete-strategy-profile"/>
     <w:p>
       <w:r>
         <w:pict>
@@ -363,7 +363,7 @@
         <w:t xml:space="preserve">This notation now allows us to define an important notion in game theory.</w:t>
       </w:r>
     </w:p>
-    <w:bookmarkStart w:id="26" w:name="definition-of-a-strictly-dominated-strategy"/>
+    <w:bookmarkStart w:id="definition-of-a-strictly-dominated-strategy" w:name="definition-of-a-strictly-dominated-strategy"/>
     <w:p>
       <w:pPr>
         <w:pStyle w:val="Heading3"/>
@@ -372,7 +372,7 @@
         <w:t xml:space="preserve">Definition of a strictly dominated strategy</w:t>
       </w:r>
     </w:p>
-    <w:bookmarkEnd w:id="26"/>
+    <w:bookmarkEnd w:id="definition-of-a-strictly-dominated-strategy"/>
     <w:p>
       <w:r>
         <w:pict>
@@ -700,6 +700,7 @@
       </w:r>
     </w:p>
     <w:p>
+      <w:br/>
       <m:oMathPara>
         <m:oMathParaPr>
           <m:jc m:val="center"/>
@@ -830,6 +831,7 @@
           </m:d>
         </m:oMath>
       </m:oMathPara>
+      <w:br/>
     </w:p>
     <w:p>
       <w:r>
@@ -975,6 +977,7 @@
       </w:r>
     </w:p>
     <w:p>
+      <w:br/>
       <m:oMathPara>
         <m:oMathParaPr>
           <m:jc m:val="center"/>
@@ -1094,8 +1097,7 @@
           </m:r>
         </m:oMath>
       </m:oMathPara>
-    </w:p>
-    <w:p>
+      <w:br/>
       <w:r>
         <w:t xml:space="preserve"> </w:t>
       </w:r>
@@ -1105,8 +1107,7 @@
       <w:r>
         <w:t xml:space="preserve"> </w:t>
       </w:r>
-    </w:p>
-    <w:p>
+      <w:br/>
       <m:oMathPara>
         <m:oMathParaPr>
           <m:jc m:val="center"/>
@@ -1226,6 +1227,7 @@
           </m:r>
         </m:oMath>
       </m:oMathPara>
+      <w:br/>
     </w:p>
     <w:p>
       <w:r>
@@ -1258,6 +1260,7 @@
       </w:r>
     </w:p>
     <w:p>
+      <w:br/>
       <m:oMathPara>
         <m:oMathParaPr>
           <m:jc m:val="center"/>
@@ -1344,6 +1347,7 @@
           </m:d>
         </m:oMath>
       </m:oMathPara>
+      <w:br/>
     </w:p>
     <w:p>
       <w:r>
@@ -1431,7 +1435,7 @@
         <w:t xml:space="preserve">.</w:t>
       </w:r>
     </w:p>
-    <w:bookmarkStart w:id="27" w:name="definition-of-a-weakly-dominated-strategy"/>
+    <w:bookmarkStart w:id="definition-of-a-weakly-dominated-strategy" w:name="definition-of-a-weakly-dominated-strategy"/>
     <w:p>
       <w:pPr>
         <w:pStyle w:val="Heading3"/>
@@ -1440,7 +1444,7 @@
         <w:t xml:space="preserve">Definition of a weakly dominated strategy</w:t>
       </w:r>
     </w:p>
-    <w:bookmarkEnd w:id="27"/>
+    <w:bookmarkEnd w:id="definition-of-a-weakly-dominated-strategy"/>
     <w:p>
       <w:r>
         <w:pict>
@@ -1941,6 +1945,7 @@
       </w:r>
     </w:p>
     <w:p>
+      <w:br/>
       <m:oMathPara>
         <m:oMathParaPr>
           <m:jc m:val="center"/>
@@ -2067,6 +2072,7 @@
           </m:d>
         </m:oMath>
       </m:oMathPara>
+      <w:br/>
     </w:p>
     <w:p>
       <w:r>
@@ -2221,7 +2227,7 @@
         <w:t xml:space="preserve">.</w:t>
       </w:r>
     </w:p>
-    <w:bookmarkStart w:id="28" w:name="common-knowledge-of-rationality"/>
+    <w:bookmarkStart w:id="common-knowledge-of-rationality" w:name="common-knowledge-of-rationality"/>
     <w:p>
       <w:pPr>
         <w:pStyle w:val="Heading2"/>
@@ -2230,7 +2236,7 @@
         <w:t xml:space="preserve">Common knowledge of rationality</w:t>
       </w:r>
     </w:p>
-    <w:bookmarkEnd w:id="28"/>
+    <w:bookmarkEnd w:id="common-knowledge-of-rationality"/>
     <w:p>
       <w:r>
         <w:t xml:space="preserve">An important aspect of game theory and the tool that we have in fact been using so far is to assume that players are rational. However we can (and need) to go further:</w:t>
@@ -2300,7 +2306,7 @@
         <w:t xml:space="preserve">(CKR). By applying the CKR assumption we can attempt to predict rational behaviour through the iterated elimination of dominated strategies (as we have been doing above).</w:t>
       </w:r>
     </w:p>
-    <w:bookmarkStart w:id="29" w:name="example"/>
+    <w:bookmarkStart w:id="example" w:name="example"/>
     <w:p>
       <w:pPr>
         <w:pStyle w:val="Heading3"/>
@@ -2309,13 +2315,14 @@
         <w:t xml:space="preserve">Example</w:t>
       </w:r>
     </w:p>
-    <w:bookmarkEnd w:id="29"/>
+    <w:bookmarkEnd w:id="example"/>
     <w:p>
       <w:r>
         <w:t xml:space="preserve">Les us try to predict rational behaviour in the following game using iterated elimination of dominated strategies:</w:t>
       </w:r>
     </w:p>
     <w:p>
+      <w:br/>
       <m:oMathPara>
         <m:oMathParaPr>
           <m:jc m:val="center"/>
@@ -2486,6 +2493,7 @@
           </m:d>
         </m:oMath>
       </m:oMathPara>
+      <w:br/>
     </w:p>
     <w:p>
       <w:r>
@@ -2696,7 +2704,7 @@
         <w:t xml:space="preserve">is a predicted rational outcome.</w:t>
       </w:r>
     </w:p>
-    <w:bookmarkStart w:id="30" w:name="example-1"/>
+    <w:bookmarkStart w:id="example-1" w:name="example-1"/>
     <w:p>
       <w:pPr>
         <w:pStyle w:val="Heading3"/>
@@ -2705,13 +2713,14 @@
         <w:t xml:space="preserve">Example</w:t>
       </w:r>
     </w:p>
-    <w:bookmarkEnd w:id="30"/>
+    <w:bookmarkEnd w:id="example-1"/>
     <w:p>
       <w:r>
         <w:t xml:space="preserve">Les us try to predict rational behaviour in the following game using iterated elimination of dominated strategies:</w:t>
       </w:r>
     </w:p>
     <w:p>
+      <w:br/>
       <m:oMathPara>
         <m:oMathParaPr>
           <m:jc m:val="center"/>
@@ -2793,7 +2802,7 @@
                     </m:r>
                     <m:r>
                       <m:rPr/>
-                      <m:t>4</m:t>
+                      <m:t>1</m:t>
                     </m:r>
                     <m:r>
                       <m:rPr/>
@@ -2865,7 +2874,7 @@
                     </m:r>
                     <m:r>
                       <m:rPr/>
-                      <m:t>1</m:t>
+                      <m:t>4</m:t>
                     </m:r>
                     <m:r>
                       <m:rPr/>
@@ -2873,7 +2882,7 @@
                     </m:r>
                     <m:r>
                       <m:rPr/>
-                      <m:t>1</m:t>
+                      <m:t>2</m:t>
                     </m:r>
                     <m:r>
                       <m:rPr/>
@@ -2886,6 +2895,7 @@
           </m:d>
         </m:oMath>
       </m:oMathPara>
+      <w:br/>
     </w:p>
     <w:p>
       <w:pPr>
@@ -3003,21 +3013,67 @@
           <m:sub>
             <m:r>
               <m:rPr/>
+              <m:t>2</m:t>
+            </m:r>
+          </m:sub>
+        </m:sSub>
+      </m:oMath>
+      <w:r>
+        <w:t xml:space="preserve"> </w:t>
+      </w:r>
+      <w:r>
+        <w:t xml:space="preserve">strictly dominated by</w:t>
+      </w:r>
+      <w:r>
+        <w:t xml:space="preserve"> </w:t>
+      </w:r>
+      <m:oMath>
+        <m:sSub>
+          <m:e>
+            <m:r>
+              <m:rPr/>
+              <m:t>s</m:t>
+            </m:r>
+          </m:e>
+          <m:sub>
+            <m:r>
+              <m:rPr/>
               <m:t>1</m:t>
             </m:r>
           </m:sub>
         </m:sSub>
       </m:oMath>
-      <w:r>
-        <w:t xml:space="preserve"> </w:t>
-      </w:r>
-      <w:r>
-        <w:t xml:space="preserve">weakly dominated by</w:t>
+    </w:p>
+    <w:p>
+      <w:r>
+        <w:t xml:space="preserve">Thus</w:t>
       </w:r>
       <w:r>
         <w:t xml:space="preserve"> </w:t>
       </w:r>
       <m:oMath>
+        <m:r>
+          <m:rPr/>
+          <m:t>(</m:t>
+        </m:r>
+        <m:sSub>
+          <m:e>
+            <m:r>
+              <m:rPr/>
+              <m:t>r</m:t>
+            </m:r>
+          </m:e>
+          <m:sub>
+            <m:r>
+              <m:rPr/>
+              <m:t>2</m:t>
+            </m:r>
+          </m:sub>
+        </m:sSub>
+        <m:r>
+          <m:rPr/>
+          <m:t>,</m:t>
+        </m:r>
         <m:sSub>
           <m:e>
             <m:r>
@@ -3028,61 +3084,15 @@
           <m:sub>
             <m:r>
               <m:rPr/>
-              <m:t>2</m:t>
-            </m:r>
-          </m:sub>
-        </m:sSub>
+              <m:t>3</m:t>
+            </m:r>
+          </m:sub>
+        </m:sSub>
+        <m:r>
+          <m:rPr/>
+          <m:t>)</m:t>
+        </m:r>
       </m:oMath>
-    </w:p>
-    <w:p>
-      <w:r>
-        <w:t xml:space="preserve">Thus</w:t>
-      </w:r>
-      <w:r>
-        <w:t xml:space="preserve"> </w:t>
-      </w:r>
-      <m:oMath>
-        <m:r>
-          <m:rPr/>
-          <m:t>(</m:t>
-        </m:r>
-        <m:sSub>
-          <m:e>
-            <m:r>
-              <m:rPr/>
-              <m:t>r</m:t>
-            </m:r>
-          </m:e>
-          <m:sub>
-            <m:r>
-              <m:rPr/>
-              <m:t>1</m:t>
-            </m:r>
-          </m:sub>
-        </m:sSub>
-        <m:r>
-          <m:rPr/>
-          <m:t>,</m:t>
-        </m:r>
-        <m:sSub>
-          <m:e>
-            <m:r>
-              <m:rPr/>
-              <m:t>s</m:t>
-            </m:r>
-          </m:e>
-          <m:sub>
-            <m:r>
-              <m:rPr/>
-              <m:t>1</m:t>
-            </m:r>
-          </m:sub>
-        </m:sSub>
-        <m:r>
-          <m:rPr/>
-          <m:t>)</m:t>
-        </m:r>
-      </m:oMath>
       <w:r>
         <w:t xml:space="preserve"> </w:t>
       </w:r>
@@ -3090,7 +3100,7 @@
         <w:t xml:space="preserve">is a predicted rational outcome.</w:t>
       </w:r>
     </w:p>
-    <w:bookmarkStart w:id="31" w:name="not-all-games-can-be-solved-using-dominance"/>
+    <w:bookmarkStart w:id="not-all-games-can-be-solved-using-dominance" w:name="not-all-games-can-be-solved-using-dominance"/>
     <w:p>
       <w:pPr>
         <w:pStyle w:val="Heading2"/>
@@ -3099,13 +3109,14 @@
         <w:t xml:space="preserve">Not all games can be solved using dominance</w:t>
       </w:r>
     </w:p>
-    <w:bookmarkEnd w:id="31"/>
+    <w:bookmarkEnd w:id="not-all-games-can-be-solved-using-dominance"/>
     <w:p>
       <w:r>
         <w:t xml:space="preserve">Consider the following two games:</w:t>
       </w:r>
     </w:p>
     <w:p>
+      <w:br/>
       <m:oMathPara>
         <m:oMathParaPr>
           <m:jc m:val="center"/>
@@ -3232,8 +3243,10 @@
           </m:d>
         </m:oMath>
       </m:oMathPara>
-    </w:p>
-    <w:p>
+      <w:br/>
+    </w:p>
+    <w:p>
+      <w:br/>
       <m:oMathPara>
         <m:oMathParaPr>
           <m:jc m:val="center"/>
@@ -3477,6 +3490,7 @@
           </m:d>
         </m:oMath>
       </m:oMathPara>
+      <w:br/>
     </w:p>
     <w:p>
       <w:r>
@@ -3485,16 +3499,11 @@
     </w:p>
   </w:body>
 </w:document>
-</file>
-
-<file path=word/footnotes.xml><?xml version="1.0" encoding="utf-8"?>
-<w:footnotes xmlns:w="http://schemas.openxmlformats.org/wordprocessingml/2006/main" xmlns:m="http://schemas.openxmlformats.org/officeDocument/2006/math" xmlns:r="http://schemas.openxmlformats.org/officeDocument/2006/relationships" xmlns:o="urn:schemas-microsoft-com:office:office" xmlns:v="urn:schemas-microsoft-com:vml" xmlns:w10="urn:schemas-microsoft-com:office:word" xmlns:a="http://schemas.openxmlformats.org/drawingml/2006/main" xmlns:pic="http://schemas.openxmlformats.org/drawingml/2006/picture" xmlns:wp="http://schemas.openxmlformats.org/drawingml/2006/wordprocessingDrawing"/>
 </file>
 
 <file path=word/numbering.xml><?xml version="1.0" encoding="utf-8"?>
 <w:numbering xmlns:w="http://schemas.openxmlformats.org/wordprocessingml/2006/main">
   <w:abstractNum w:abstractNumId="0">
-    <w:nsid w:val="24e266f0"/>
     <w:multiLevelType w:val="multilevel"/>
     <w:lvl w:ilvl="0">
       <w:numFmt w:val="bullet"/>
@@ -3575,7 +3584,6 @@
     </w:lvl>
   </w:abstractNum>
   <w:abstractNum w:abstractNumId="2">
-    <w:nsid w:val="eae06119"/>
     <w:multiLevelType w:val="multilevel"/>
     <w:lvl w:ilvl="0">
       <w:numFmt w:val="bullet"/>
@@ -3914,8 +3922,8 @@
       <w:i/>
     </w:rPr>
   </w:style>
-  <w:style w:type="paragraph" w:styleId="ImageCaption">
-    <w:name w:val="Image Caption"/>
+  <w:style w:type="paragraph" w:styleId="PictureCaption">
+    <w:name w:val="Picture Caption"/>
     <w:basedOn w:val="Normal"/>
     <w:link w:val="BodyTextChar"/>
     <w:pPr>
@@ -3938,15 +3946,15 @@
       <w:sz w:val="22"/>
     </w:rPr>
   </w:style>
-  <w:style w:type="character" w:customStyle="1" w:styleId="FootnoteRef">
-    <w:name w:val="Footnote Ref"/>
+  <w:style w:type="character" w:customStyle="1" w:styleId="FootnoteReference">
+    <w:name w:val="Footnote Reference"/>
     <w:basedOn w:val="BodyTextChar"/>
     <w:rPr>
       <w:vertAlign w:val="superscript"/>
     </w:rPr>
   </w:style>
-  <w:style w:type="character" w:customStyle="1" w:styleId="Link">
-    <w:name w:val="Link"/>
+  <w:style w:type="character" w:customStyle="1" w:styleId="Hyperlink">
+    <w:name w:val="Hyperlink"/>
     <w:basedOn w:val="BodyTextChar"/>
     <w:rPr>
       <w:color w:val="4F81BD" w:themeColor="accent1"/>

</xml_diff>

<commit_message>
Fixed typo about weak domination
</commit_message>
<xml_diff>
--- a/Course_Notes/Chapter_03-Dominance.docx
+++ b/Course_Notes/Chapter_03-Dominance.docx
@@ -1640,7 +1640,7 @@
         </m:r>
         <m:r>
           <m:rPr/>
-          <m:t>≤</m:t>
+          <m:t>≥</m:t>
         </m:r>
         <m:sSub>
           <m:e>
@@ -1859,7 +1859,7 @@
         </m:r>
         <m:r>
           <m:rPr/>
-          <m:t>&lt;</m:t>
+          <m:t>&gt;</m:t>
         </m:r>
         <m:sSub>
           <m:e>

</xml_diff>

<commit_message>
Fixed mistake in proof of Folk theorem
</commit_message>
<xml_diff>
--- a/Course_Notes/Chapter_03-Dominance.docx
+++ b/Course_Notes/Chapter_03-Dominance.docx
@@ -3494,7 +3494,7 @@
 <file path=word/numbering.xml><?xml version="1.0" encoding="utf-8"?>
 <w:numbering xmlns:w="http://schemas.openxmlformats.org/wordprocessingml/2006/main">
   <w:abstractNum w:abstractNumId="0">
-    <w:nsid w:val="c9f2fc13"/>
+    <w:nsid w:val="d9a7f133"/>
     <w:multiLevelType w:val="multilevel"/>
     <w:lvl w:ilvl="0">
       <w:numFmt w:val="bullet"/>
@@ -3575,7 +3575,7 @@
     </w:lvl>
   </w:abstractNum>
   <w:abstractNum w:abstractNumId="2">
-    <w:nsid w:val="2f2807d7"/>
+    <w:nsid w:val="da8b4168"/>
     <w:multiLevelType w:val="multilevel"/>
     <w:lvl w:ilvl="0">
       <w:numFmt w:val="bullet"/>

</xml_diff>

<commit_message>
Fixing error in notes
</commit_message>
<xml_diff>
--- a/Course_Notes/Chapter_03-Dominance.docx
+++ b/Course_Notes/Chapter_03-Dominance.docx
@@ -2,7 +2,7 @@
 <file path=word/document.xml><?xml version="1.0" encoding="utf-8"?>
 <w:document xmlns:w="http://schemas.openxmlformats.org/wordprocessingml/2006/main" xmlns:m="http://schemas.openxmlformats.org/officeDocument/2006/math" xmlns:r="http://schemas.openxmlformats.org/officeDocument/2006/relationships" xmlns:o="urn:schemas-microsoft-com:office:office" xmlns:v="urn:schemas-microsoft-com:vml" xmlns:w10="urn:schemas-microsoft-com:office:word" xmlns:a="http://schemas.openxmlformats.org/drawingml/2006/main" xmlns:pic="http://schemas.openxmlformats.org/drawingml/2006/picture" xmlns:wp="http://schemas.openxmlformats.org/drawingml/2006/wordprocessingDrawing">
   <w:body>
-    <w:bookmarkStart w:id="21" w:name="or-3-chapter-3---dominance"/>
+    <w:bookmarkStart w:id="or-3-chapter-3---dominance" w:name="or-3-chapter-3---dominance"/>
     <w:p>
       <w:pPr>
         <w:pStyle w:val="Heading1"/>
@@ -11,8 +11,8 @@
         <w:t xml:space="preserve">OR 3: Chapter 3 - Dominance</w:t>
       </w:r>
     </w:p>
-    <w:bookmarkEnd w:id="21"/>
-    <w:bookmarkStart w:id="22" w:name="recap"/>
+    <w:bookmarkEnd w:id="or-3-chapter-3---dominance"/>
+    <w:bookmarkStart w:id="recap" w:name="recap"/>
     <w:p>
       <w:pPr>
         <w:pStyle w:val="Heading2"/>
@@ -21,7 +21,7 @@
         <w:t xml:space="preserve">Recap</w:t>
       </w:r>
     </w:p>
-    <w:bookmarkEnd w:id="22"/>
+    <w:bookmarkEnd w:id="recap"/>
     <w:p>
       <w:r>
         <w:t xml:space="preserve">In the</w:t>
@@ -29,10 +29,10 @@
       <w:r>
         <w:t xml:space="preserve"> </w:t>
       </w:r>
-      <w:hyperlink r:id="rId23">
+      <w:hyperlink r:id="link0">
         <w:r>
           <w:rPr>
-            <w:rStyle w:val="Link"/>
+            <w:rStyle w:val="Hyperlink"/>
           </w:rPr>
           <w:t xml:space="preserve">previous lecture</w:t>
         </w:r>
@@ -71,7 +71,7 @@
         <w:t xml:space="preserve">We spent some time talking about predicting rational behaviour in the above games but we will now look a particular tool in a formal way.</w:t>
       </w:r>
     </w:p>
-    <w:bookmarkStart w:id="24" w:name="dominant-strategies"/>
+    <w:bookmarkStart w:id="dominant-strategies" w:name="dominant-strategies"/>
     <w:p>
       <w:pPr>
         <w:pStyle w:val="Heading2"/>
@@ -80,13 +80,13 @@
         <w:t xml:space="preserve">Dominant strategies</w:t>
       </w:r>
     </w:p>
-    <w:bookmarkEnd w:id="24"/>
+    <w:bookmarkEnd w:id="dominant-strategies"/>
     <w:p>
       <w:r>
         <w:t xml:space="preserve">In certain games it is evident that certain strategies should never be used by a rational player. To formalise this we need a couple of definitions.</w:t>
       </w:r>
     </w:p>
-    <w:bookmarkStart w:id="25" w:name="definition-of-an-incomplete-strategy-profile"/>
+    <w:bookmarkStart w:id="definition-of-an-incomplete-strategy-profile" w:name="definition-of-an-incomplete-strategy-profile"/>
     <w:p>
       <w:pPr>
         <w:pStyle w:val="Heading3"/>
@@ -95,7 +95,7 @@
         <w:t xml:space="preserve">Definition of an incomplete strategy profile</w:t>
       </w:r>
     </w:p>
-    <w:bookmarkEnd w:id="25"/>
+    <w:bookmarkEnd w:id="definition-of-an-incomplete-strategy-profile"/>
     <w:p>
       <w:r>
         <w:pict>
@@ -363,7 +363,7 @@
         <w:t xml:space="preserve">This notation now allows us to define an important notion in game theory.</w:t>
       </w:r>
     </w:p>
-    <w:bookmarkStart w:id="26" w:name="definition-of-a-strictly-dominated-strategy"/>
+    <w:bookmarkStart w:id="definition-of-a-strictly-dominated-strategy" w:name="definition-of-a-strictly-dominated-strategy"/>
     <w:p>
       <w:pPr>
         <w:pStyle w:val="Heading3"/>
@@ -372,7 +372,7 @@
         <w:t xml:space="preserve">Definition of a strictly dominated strategy</w:t>
       </w:r>
     </w:p>
-    <w:bookmarkEnd w:id="26"/>
+    <w:bookmarkEnd w:id="definition-of-a-strictly-dominated-strategy"/>
     <w:p>
       <w:r>
         <w:pict>
@@ -700,6 +700,7 @@
       </w:r>
     </w:p>
     <w:p>
+      <w:br/>
       <m:oMathPara>
         <m:oMathParaPr>
           <m:jc m:val="center"/>
@@ -830,6 +831,7 @@
           </m:d>
         </m:oMath>
       </m:oMathPara>
+      <w:br/>
     </w:p>
     <w:p>
       <w:r>
@@ -975,6 +977,7 @@
       </w:r>
     </w:p>
     <w:p>
+      <w:br/>
       <m:oMathPara>
         <m:oMathParaPr>
           <m:jc m:val="center"/>
@@ -1094,8 +1097,7 @@
           </m:r>
         </m:oMath>
       </m:oMathPara>
-    </w:p>
-    <w:p>
+      <w:br/>
       <w:r>
         <w:t xml:space="preserve"> </w:t>
       </w:r>
@@ -1105,8 +1107,7 @@
       <w:r>
         <w:t xml:space="preserve"> </w:t>
       </w:r>
-    </w:p>
-    <w:p>
+      <w:br/>
       <m:oMathPara>
         <m:oMathParaPr>
           <m:jc m:val="center"/>
@@ -1226,6 +1227,7 @@
           </m:r>
         </m:oMath>
       </m:oMathPara>
+      <w:br/>
     </w:p>
     <w:p>
       <w:r>
@@ -1258,6 +1260,7 @@
       </w:r>
     </w:p>
     <w:p>
+      <w:br/>
       <m:oMathPara>
         <m:oMathParaPr>
           <m:jc m:val="center"/>
@@ -1344,6 +1347,7 @@
           </m:d>
         </m:oMath>
       </m:oMathPara>
+      <w:br/>
     </w:p>
     <w:p>
       <w:r>
@@ -1431,7 +1435,7 @@
         <w:t xml:space="preserve">.</w:t>
       </w:r>
     </w:p>
-    <w:bookmarkStart w:id="27" w:name="definition-of-a-weakly-dominated-strategy"/>
+    <w:bookmarkStart w:id="definition-of-a-weakly-dominated-strategy" w:name="definition-of-a-weakly-dominated-strategy"/>
     <w:p>
       <w:pPr>
         <w:pStyle w:val="Heading3"/>
@@ -1440,7 +1444,7 @@
         <w:t xml:space="preserve">Definition of a weakly dominated strategy</w:t>
       </w:r>
     </w:p>
-    <w:bookmarkEnd w:id="27"/>
+    <w:bookmarkEnd w:id="definition-of-a-weakly-dominated-strategy"/>
     <w:p>
       <w:r>
         <w:pict>
@@ -1941,6 +1945,7 @@
       </w:r>
     </w:p>
     <w:p>
+      <w:br/>
       <m:oMathPara>
         <m:oMathParaPr>
           <m:jc m:val="center"/>
@@ -2067,6 +2072,7 @@
           </m:d>
         </m:oMath>
       </m:oMathPara>
+      <w:br/>
     </w:p>
     <w:p>
       <w:r>
@@ -2221,7 +2227,7 @@
         <w:t xml:space="preserve">.</w:t>
       </w:r>
     </w:p>
-    <w:bookmarkStart w:id="28" w:name="common-knowledge-of-rationality"/>
+    <w:bookmarkStart w:id="common-knowledge-of-rationality" w:name="common-knowledge-of-rationality"/>
     <w:p>
       <w:pPr>
         <w:pStyle w:val="Heading2"/>
@@ -2230,7 +2236,7 @@
         <w:t xml:space="preserve">Common knowledge of rationality</w:t>
       </w:r>
     </w:p>
-    <w:bookmarkEnd w:id="28"/>
+    <w:bookmarkEnd w:id="common-knowledge-of-rationality"/>
     <w:p>
       <w:r>
         <w:t xml:space="preserve">An important aspect of game theory and the tool that we have in fact been using so far is to assume that players are rational. However we can (and need) to go further:</w:t>
@@ -2300,7 +2306,7 @@
         <w:t xml:space="preserve">(CKR). By applying the CKR assumption we can attempt to predict rational behaviour through the iterated elimination of dominated strategies (as we have been doing above).</w:t>
       </w:r>
     </w:p>
-    <w:bookmarkStart w:id="29" w:name="example"/>
+    <w:bookmarkStart w:id="example" w:name="example"/>
     <w:p>
       <w:pPr>
         <w:pStyle w:val="Heading3"/>
@@ -2309,13 +2315,14 @@
         <w:t xml:space="preserve">Example</w:t>
       </w:r>
     </w:p>
-    <w:bookmarkEnd w:id="29"/>
+    <w:bookmarkEnd w:id="example"/>
     <w:p>
       <w:r>
         <w:t xml:space="preserve">Let us try to predict rational behaviour in the following game using iterated elimination of dominated strategies:</w:t>
       </w:r>
     </w:p>
     <w:p>
+      <w:br/>
       <m:oMathPara>
         <m:oMathParaPr>
           <m:jc m:val="center"/>
@@ -2486,6 +2493,7 @@
           </m:d>
         </m:oMath>
       </m:oMathPara>
+      <w:br/>
     </w:p>
     <w:p>
       <w:r>
@@ -2696,7 +2704,7 @@
         <w:t xml:space="preserve">is a predicted rational outcome.</w:t>
       </w:r>
     </w:p>
-    <w:bookmarkStart w:id="30" w:name="example-1"/>
+    <w:bookmarkStart w:id="example-1" w:name="example-1"/>
     <w:p>
       <w:pPr>
         <w:pStyle w:val="Heading3"/>
@@ -2705,13 +2713,14 @@
         <w:t xml:space="preserve">Example</w:t>
       </w:r>
     </w:p>
-    <w:bookmarkEnd w:id="30"/>
+    <w:bookmarkEnd w:id="example-1"/>
     <w:p>
       <w:r>
         <w:t xml:space="preserve">Let us try to predict rational behaviour in the following game using iterated elimination of dominated strategies:</w:t>
       </w:r>
     </w:p>
     <w:p>
+      <w:br/>
       <m:oMathPara>
         <m:oMathParaPr>
           <m:jc m:val="center"/>
@@ -2886,6 +2895,7 @@
           </m:d>
         </m:oMath>
       </m:oMathPara>
+      <w:br/>
     </w:p>
     <w:p>
       <w:pPr>
@@ -3090,7 +3100,7 @@
         <w:t xml:space="preserve">is a predicted rational outcome.</w:t>
       </w:r>
     </w:p>
-    <w:bookmarkStart w:id="31" w:name="not-all-games-can-be-solved-using-dominance"/>
+    <w:bookmarkStart w:id="not-all-games-can-be-solved-using-dominance" w:name="not-all-games-can-be-solved-using-dominance"/>
     <w:p>
       <w:pPr>
         <w:pStyle w:val="Heading2"/>
@@ -3099,13 +3109,14 @@
         <w:t xml:space="preserve">Not all games can be solved using dominance</w:t>
       </w:r>
     </w:p>
-    <w:bookmarkEnd w:id="31"/>
+    <w:bookmarkEnd w:id="not-all-games-can-be-solved-using-dominance"/>
     <w:p>
       <w:r>
         <w:t xml:space="preserve">Consider the following two games:</w:t>
       </w:r>
     </w:p>
     <w:p>
+      <w:br/>
       <m:oMathPara>
         <m:oMathParaPr>
           <m:jc m:val="center"/>
@@ -3232,8 +3243,10 @@
           </m:d>
         </m:oMath>
       </m:oMathPara>
-    </w:p>
-    <w:p>
+      <w:br/>
+    </w:p>
+    <w:p>
+      <w:br/>
       <m:oMathPara>
         <m:oMathParaPr>
           <m:jc m:val="center"/>
@@ -3477,6 +3490,7 @@
           </m:d>
         </m:oMath>
       </m:oMathPara>
+      <w:br/>
     </w:p>
     <w:p>
       <w:r>
@@ -3485,16 +3499,11 @@
     </w:p>
   </w:body>
 </w:document>
-</file>
-
-<file path=word/footnotes.xml><?xml version="1.0" encoding="utf-8"?>
-<w:footnotes xmlns:w="http://schemas.openxmlformats.org/wordprocessingml/2006/main" xmlns:m="http://schemas.openxmlformats.org/officeDocument/2006/math" xmlns:r="http://schemas.openxmlformats.org/officeDocument/2006/relationships" xmlns:o="urn:schemas-microsoft-com:office:office" xmlns:v="urn:schemas-microsoft-com:vml" xmlns:w10="urn:schemas-microsoft-com:office:word" xmlns:a="http://schemas.openxmlformats.org/drawingml/2006/main" xmlns:pic="http://schemas.openxmlformats.org/drawingml/2006/picture" xmlns:wp="http://schemas.openxmlformats.org/drawingml/2006/wordprocessingDrawing"/>
 </file>
 
 <file path=word/numbering.xml><?xml version="1.0" encoding="utf-8"?>
 <w:numbering xmlns:w="http://schemas.openxmlformats.org/wordprocessingml/2006/main">
   <w:abstractNum w:abstractNumId="0">
-    <w:nsid w:val="2e46ae56"/>
     <w:multiLevelType w:val="multilevel"/>
     <w:lvl w:ilvl="0">
       <w:numFmt w:val="bullet"/>
@@ -3575,7 +3584,6 @@
     </w:lvl>
   </w:abstractNum>
   <w:abstractNum w:abstractNumId="2">
-    <w:nsid w:val="b55c0ac5"/>
     <w:multiLevelType w:val="multilevel"/>
     <w:lvl w:ilvl="0">
       <w:numFmt w:val="bullet"/>
@@ -3914,8 +3922,8 @@
       <w:i/>
     </w:rPr>
   </w:style>
-  <w:style w:type="paragraph" w:styleId="ImageCaption">
-    <w:name w:val="Image Caption"/>
+  <w:style w:type="paragraph" w:styleId="PictureCaption">
+    <w:name w:val="Picture Caption"/>
     <w:basedOn w:val="Normal"/>
     <w:link w:val="BodyTextChar"/>
     <w:pPr>
@@ -3938,15 +3946,15 @@
       <w:sz w:val="22"/>
     </w:rPr>
   </w:style>
-  <w:style w:type="character" w:customStyle="1" w:styleId="FootnoteRef">
-    <w:name w:val="Footnote Ref"/>
+  <w:style w:type="character" w:customStyle="1" w:styleId="FootnoteReference">
+    <w:name w:val="Footnote Reference"/>
     <w:basedOn w:val="BodyTextChar"/>
     <w:rPr>
       <w:vertAlign w:val="superscript"/>
     </w:rPr>
   </w:style>
-  <w:style w:type="character" w:customStyle="1" w:styleId="Link">
-    <w:name w:val="Link"/>
+  <w:style w:type="character" w:customStyle="1" w:styleId="Hyperlink">
+    <w:name w:val="Hyperlink"/>
     <w:basedOn w:val="BodyTextChar"/>
     <w:rPr>
       <w:color w:val="4F81BD" w:themeColor="accent1"/>

</xml_diff>